<commit_message>
Replace image in Report template
</commit_message>
<xml_diff>
--- a/BSGIP Logoset/Templates/BSGIP Report Template.docx
+++ b/BSGIP Logoset/Templates/BSGIP Report Template.docx
@@ -4,17 +4,17 @@
   <w:body>
     <w:p>
       <w:pPr>
-        <w:pStyle w:val="Body"/>
+        <w:pStyle w:val="Body A"/>
       </w:pPr>
     </w:p>
     <w:p>
       <w:pPr>
-        <w:pStyle w:val="Body"/>
+        <w:pStyle w:val="Body A"/>
       </w:pPr>
     </w:p>
     <w:p>
       <w:pPr>
-        <w:pStyle w:val="Body"/>
+        <w:pStyle w:val="Body A"/>
       </w:pPr>
     </w:p>
     <w:p>
@@ -41,7 +41,7 @@
     </w:p>
     <w:p>
       <w:pPr>
-        <w:pStyle w:val="Body"/>
+        <w:pStyle w:val="Body A"/>
       </w:pPr>
       <w:r>
         <w:rPr>
@@ -53,7 +53,7 @@
     </w:p>
     <w:p>
       <w:pPr>
-        <w:pStyle w:val="Body"/>
+        <w:pStyle w:val="Body A"/>
       </w:pPr>
       <w:r>
         <w:rPr>
@@ -68,9 +68,13 @@
     </w:p>
     <w:p>
       <w:pPr>
-        <w:pStyle w:val="Body"/>
+        <w:pStyle w:val="Body A"/>
       </w:pPr>
       <w:r>
+        <w:rPr>
+          <w:color w:val="000000"/>
+          <w:u w:color="000000"/>
+        </w:rPr>
         <mc:AlternateContent>
           <mc:Choice Requires="wps">
             <w:drawing>
@@ -80,9 +84,9 @@
                   <wp:posOffset>734694</wp:posOffset>
                 </wp:positionH>
                 <wp:positionV relativeFrom="page">
-                  <wp:posOffset>7202169</wp:posOffset>
+                  <wp:posOffset>7202168</wp:posOffset>
                 </wp:positionV>
-                <wp:extent cx="6105525" cy="2769871"/>
+                <wp:extent cx="6105525" cy="2769872"/>
                 <wp:effectExtent l="0" t="0" r="0" b="0"/>
                 <wp:wrapSquare wrapText="bothSides" distL="80010" distR="80010" distT="80010" distB="80010"/>
                 <wp:docPr id="1073741825" name="officeArt object" descr="Text Box 2"/>
@@ -94,17 +98,13 @@
                       <wps:spPr>
                         <a:xfrm>
                           <a:off x="0" y="0"/>
-                          <a:ext cx="6105525" cy="2769871"/>
+                          <a:ext cx="6105525" cy="2769872"/>
                         </a:xfrm>
                         <a:prstGeom prst="rect">
                           <a:avLst/>
                         </a:prstGeom>
                         <a:solidFill>
-                          <a:schemeClr val="accent5">
-                            <a:hueOff val="-11925000"/>
-                            <a:satOff val="-40000"/>
-                            <a:lumOff val="7843"/>
-                          </a:schemeClr>
+                          <a:srgbClr val="FFFFFF"/>
                         </a:solidFill>
                         <a:ln w="12700" cap="flat">
                           <a:noFill/>
@@ -116,7 +116,7 @@
                         <w:txbxContent>
                           <w:p>
                             <w:pPr>
-                              <w:pStyle w:val="Body"/>
+                              <w:pStyle w:val="Body A"/>
                             </w:pPr>
                             <w:r>
                               <w:rPr>
@@ -128,7 +128,7 @@
                           </w:p>
                           <w:p>
                             <w:pPr>
-                              <w:pStyle w:val="Body"/>
+                              <w:pStyle w:val="Body A"/>
                             </w:pPr>
                             <w:r>
                               <w:rPr>
@@ -139,74 +139,57 @@
                           </w:p>
                           <w:p>
                             <w:pPr>
-                              <w:pStyle w:val="Body"/>
+                              <w:pStyle w:val="Body A"/>
                               <w:rPr>
+                                <w:rStyle w:val="None"/>
                                 <w:b w:val="1"/>
                                 <w:bCs w:val="1"/>
                                 <w:color w:val="398b97"/>
+                                <w:u w:color="398b97"/>
                               </w:rPr>
                             </w:pPr>
                             <w:r>
                               <w:rPr>
                                 <w:rStyle w:val="Hyperlink.0"/>
-                                <w:b w:val="1"/>
-                                <w:bCs w:val="1"/>
-                                <w:color w:val="398b97"/>
-                                <w:u w:val="none" w:color="00549e"/>
                               </w:rPr>
                               <w:fldChar w:fldCharType="begin" w:fldLock="0"/>
                             </w:r>
                             <w:r>
                               <w:rPr>
                                 <w:rStyle w:val="Hyperlink.0"/>
-                                <w:b w:val="1"/>
-                                <w:bCs w:val="1"/>
-                                <w:color w:val="398b97"/>
-                                <w:u w:val="none" w:color="00549e"/>
                               </w:rPr>
                               <w:instrText xml:space="preserve"> HYPERLINK "mailto:name@anu.edu.au"</w:instrText>
                             </w:r>
                             <w:r>
                               <w:rPr>
                                 <w:rStyle w:val="Hyperlink.0"/>
-                                <w:b w:val="1"/>
-                                <w:bCs w:val="1"/>
-                                <w:color w:val="398b97"/>
-                                <w:u w:val="none" w:color="00549e"/>
                               </w:rPr>
                               <w:fldChar w:fldCharType="separate" w:fldLock="0"/>
                             </w:r>
                             <w:r>
                               <w:rPr>
                                 <w:rStyle w:val="Hyperlink.0"/>
-                                <w:b w:val="1"/>
-                                <w:bCs w:val="1"/>
-                                <w:color w:val="398b97"/>
-                                <w:u w:val="none" w:color="00549e"/>
                                 <w:rtl w:val="0"/>
                               </w:rPr>
                               <w:t>name@anu.edu.au</w:t>
                             </w:r>
                             <w:r>
-                              <w:rPr>
-                                <w:b w:val="1"/>
-                                <w:bCs w:val="1"/>
-                                <w:color w:val="398b97"/>
-                              </w:rPr>
+                              <w:rPr/>
                               <w:fldChar w:fldCharType="end" w:fldLock="0"/>
                             </w:r>
                           </w:p>
                           <w:p>
                             <w:pPr>
-                              <w:pStyle w:val="Body"/>
+                              <w:pStyle w:val="Body A"/>
                             </w:pPr>
                           </w:p>
                           <w:p>
                             <w:pPr>
-                              <w:pStyle w:val="Body"/>
+                              <w:pStyle w:val="Body A"/>
                             </w:pPr>
                             <w:r>
                               <w:rPr>
+                                <w:rStyle w:val="None"/>
                                 <w:rtl w:val="0"/>
                                 <w:lang w:val="de-DE"/>
                               </w:rPr>
@@ -215,10 +198,11 @@
                           </w:p>
                           <w:p>
                             <w:pPr>
-                              <w:pStyle w:val="Body"/>
+                              <w:pStyle w:val="Body A"/>
                             </w:pPr>
                             <w:r>
                               <w:rPr>
+                                <w:rStyle w:val="None"/>
                                 <w:rtl w:val="0"/>
                                 <w:lang w:val="de-DE"/>
                               </w:rPr>
@@ -227,8 +211,9 @@
                           </w:p>
                           <w:p>
                             <w:pPr>
-                              <w:pStyle w:val="Body"/>
+                              <w:pStyle w:val="Body A"/>
                               <w:rPr>
+                                <w:rStyle w:val="None"/>
                                 <w:b w:val="1"/>
                                 <w:bCs w:val="1"/>
                               </w:rPr>
@@ -265,15 +250,16 @@
                           </w:p>
                           <w:p>
                             <w:pPr>
-                              <w:pStyle w:val="Body"/>
+                              <w:pStyle w:val="Body A"/>
                             </w:pPr>
                           </w:p>
                           <w:p>
                             <w:pPr>
-                              <w:pStyle w:val="Body"/>
+                              <w:pStyle w:val="Body A"/>
                             </w:pPr>
                             <w:r>
                               <w:rPr>
+                                <w:rStyle w:val="None"/>
                                 <w:rtl w:val="0"/>
                                 <w:lang w:val="en-US"/>
                               </w:rPr>
@@ -282,7 +268,7 @@
                           </w:p>
                         </w:txbxContent>
                       </wps:txbx>
-                      <wps:bodyPr wrap="square" lIns="45719" tIns="45719" rIns="45719" bIns="45719" numCol="1" anchor="t">
+                      <wps:bodyPr wrap="square" lIns="45718" tIns="45718" rIns="45718" bIns="45718" numCol="1" anchor="t">
                         <a:noAutofit/>
                       </wps:bodyPr>
                     </wps:wsp>
@@ -300,7 +286,7 @@
                   <w:txbxContent>
                     <w:p>
                       <w:pPr>
-                        <w:pStyle w:val="Body"/>
+                        <w:pStyle w:val="Body A"/>
                       </w:pPr>
                       <w:r>
                         <w:rPr>
@@ -312,7 +298,7 @@
                     </w:p>
                     <w:p>
                       <w:pPr>
-                        <w:pStyle w:val="Body"/>
+                        <w:pStyle w:val="Body A"/>
                       </w:pPr>
                       <w:r>
                         <w:rPr>
@@ -323,74 +309,57 @@
                     </w:p>
                     <w:p>
                       <w:pPr>
-                        <w:pStyle w:val="Body"/>
+                        <w:pStyle w:val="Body A"/>
                         <w:rPr>
+                          <w:rStyle w:val="None"/>
                           <w:b w:val="1"/>
                           <w:bCs w:val="1"/>
                           <w:color w:val="398b97"/>
+                          <w:u w:color="398b97"/>
                         </w:rPr>
                       </w:pPr>
                       <w:r>
                         <w:rPr>
                           <w:rStyle w:val="Hyperlink.0"/>
-                          <w:b w:val="1"/>
-                          <w:bCs w:val="1"/>
-                          <w:color w:val="398b97"/>
-                          <w:u w:val="none" w:color="00549e"/>
                         </w:rPr>
                         <w:fldChar w:fldCharType="begin" w:fldLock="0"/>
                       </w:r>
                       <w:r>
                         <w:rPr>
                           <w:rStyle w:val="Hyperlink.0"/>
-                          <w:b w:val="1"/>
-                          <w:bCs w:val="1"/>
-                          <w:color w:val="398b97"/>
-                          <w:u w:val="none" w:color="00549e"/>
                         </w:rPr>
                         <w:instrText xml:space="preserve"> HYPERLINK "mailto:name@anu.edu.au"</w:instrText>
                       </w:r>
                       <w:r>
                         <w:rPr>
                           <w:rStyle w:val="Hyperlink.0"/>
-                          <w:b w:val="1"/>
-                          <w:bCs w:val="1"/>
-                          <w:color w:val="398b97"/>
-                          <w:u w:val="none" w:color="00549e"/>
                         </w:rPr>
                         <w:fldChar w:fldCharType="separate" w:fldLock="0"/>
                       </w:r>
                       <w:r>
                         <w:rPr>
                           <w:rStyle w:val="Hyperlink.0"/>
-                          <w:b w:val="1"/>
-                          <w:bCs w:val="1"/>
-                          <w:color w:val="398b97"/>
-                          <w:u w:val="none" w:color="00549e"/>
                           <w:rtl w:val="0"/>
                         </w:rPr>
                         <w:t>name@anu.edu.au</w:t>
                       </w:r>
                       <w:r>
-                        <w:rPr>
-                          <w:b w:val="1"/>
-                          <w:bCs w:val="1"/>
-                          <w:color w:val="398b97"/>
-                        </w:rPr>
+                        <w:rPr/>
                         <w:fldChar w:fldCharType="end" w:fldLock="0"/>
                       </w:r>
                     </w:p>
                     <w:p>
                       <w:pPr>
-                        <w:pStyle w:val="Body"/>
+                        <w:pStyle w:val="Body A"/>
                       </w:pPr>
                     </w:p>
                     <w:p>
                       <w:pPr>
-                        <w:pStyle w:val="Body"/>
+                        <w:pStyle w:val="Body A"/>
                       </w:pPr>
                       <w:r>
                         <w:rPr>
+                          <w:rStyle w:val="None"/>
                           <w:rtl w:val="0"/>
                           <w:lang w:val="de-DE"/>
                         </w:rPr>
@@ -399,10 +368,11 @@
                     </w:p>
                     <w:p>
                       <w:pPr>
-                        <w:pStyle w:val="Body"/>
+                        <w:pStyle w:val="Body A"/>
                       </w:pPr>
                       <w:r>
                         <w:rPr>
+                          <w:rStyle w:val="None"/>
                           <w:rtl w:val="0"/>
                           <w:lang w:val="de-DE"/>
                         </w:rPr>
@@ -411,8 +381,9 @@
                     </w:p>
                     <w:p>
                       <w:pPr>
-                        <w:pStyle w:val="Body"/>
+                        <w:pStyle w:val="Body A"/>
                         <w:rPr>
+                          <w:rStyle w:val="None"/>
                           <w:b w:val="1"/>
                           <w:bCs w:val="1"/>
                         </w:rPr>
@@ -449,15 +420,16 @@
                     </w:p>
                     <w:p>
                       <w:pPr>
-                        <w:pStyle w:val="Body"/>
+                        <w:pStyle w:val="Body A"/>
                       </w:pPr>
                     </w:p>
                     <w:p>
                       <w:pPr>
-                        <w:pStyle w:val="Body"/>
+                        <w:pStyle w:val="Body A"/>
                       </w:pPr>
                       <w:r>
                         <w:rPr>
+                          <w:rStyle w:val="None"/>
                           <w:rtl w:val="0"/>
                           <w:lang w:val="en-US"/>
                         </w:rPr>
@@ -474,6 +446,7 @@
       </w:r>
       <w:r>
         <w:rPr>
+          <w:rStyle w:val="None"/>
           <w:rFonts w:ascii="Arial Unicode MS" w:cs="Arial Unicode MS" w:hAnsi="Arial Unicode MS" w:eastAsia="Arial Unicode MS"/>
           <w:b w:val="0"/>
           <w:bCs w:val="0"/>
@@ -485,7 +458,7 @@
     </w:p>
     <w:p>
       <w:pPr>
-        <w:pStyle w:val="Body"/>
+        <w:pStyle w:val="Body A"/>
       </w:pPr>
     </w:p>
     <w:p>
@@ -501,7 +474,7 @@
     </w:p>
     <w:p>
       <w:pPr>
-        <w:pStyle w:val="Body"/>
+        <w:pStyle w:val="Body A"/>
       </w:pPr>
       <w:r>
         <w:rPr/>
@@ -518,147 +491,105 @@
     <w:p>
       <w:pPr>
         <w:pStyle w:val="TOC 1"/>
+      </w:pPr>
+      <w:r>
         <w:rPr>
-          <w:color w:val="312433"/>
-        </w:rPr>
-      </w:pPr>
-      <w:r>
-        <w:rPr>
-          <w:color w:val="312433"/>
+          <w:rFonts w:cs="Arial Unicode MS" w:eastAsia="Arial Unicode MS"/>
           <w:rtl w:val="0"/>
-          <w:lang w:val="en-US"/>
         </w:rPr>
         <w:t>Section heading level 1</w:t>
         <w:tab/>
       </w:r>
       <w:r>
+        <w:rPr/>
+        <w:fldChar w:fldCharType="begin" w:fldLock="0"/>
+      </w:r>
+      <w:r>
+        <w:instrText xml:space="preserve"> PAGEREF _Toc \h </w:instrText>
+      </w:r>
+      <w:r>
+        <w:rPr/>
+        <w:fldChar w:fldCharType="separate" w:fldLock="0"/>
+      </w:r>
+      <w:r>
         <w:rPr>
-          <w:color w:val="312433"/>
-        </w:rPr>
-        <w:fldChar w:fldCharType="begin" w:fldLock="0"/>
-      </w:r>
-      <w:r>
-        <w:rPr>
-          <w:color w:val="312433"/>
-        </w:rPr>
-        <w:instrText xml:space="preserve"> PAGEREF _Toc \h </w:instrText>
-      </w:r>
-      <w:r>
-        <w:rPr>
-          <w:color w:val="312433"/>
-        </w:rPr>
-        <w:fldChar w:fldCharType="separate" w:fldLock="0"/>
-      </w:r>
-      <w:r>
-        <w:rPr>
-          <w:color w:val="312433"/>
+          <w:rFonts w:cs="Arial Unicode MS" w:eastAsia="Arial Unicode MS"/>
           <w:rtl w:val="0"/>
-          <w:lang w:val="en-US"/>
         </w:rPr>
         <w:t>1</w:t>
       </w:r>
       <w:r>
-        <w:rPr>
-          <w:color w:val="312433"/>
-        </w:rPr>
+        <w:rPr/>
         <w:fldChar w:fldCharType="end" w:fldLock="0"/>
       </w:r>
     </w:p>
     <w:p>
       <w:pPr>
         <w:pStyle w:val="TOC 1"/>
+      </w:pPr>
+      <w:r>
         <w:rPr>
-          <w:color w:val="312433"/>
-        </w:rPr>
-      </w:pPr>
-      <w:r>
-        <w:rPr>
-          <w:color w:val="312433"/>
+          <w:rFonts w:cs="Arial Unicode MS" w:eastAsia="Arial Unicode MS"/>
           <w:rtl w:val="0"/>
-          <w:lang w:val="en-US"/>
         </w:rPr>
         <w:t>Section heading level 1</w:t>
         <w:tab/>
       </w:r>
       <w:r>
+        <w:rPr/>
+        <w:fldChar w:fldCharType="begin" w:fldLock="0"/>
+      </w:r>
+      <w:r>
+        <w:instrText xml:space="preserve"> PAGEREF _Toc1 \h </w:instrText>
+      </w:r>
+      <w:r>
+        <w:rPr/>
+        <w:fldChar w:fldCharType="separate" w:fldLock="0"/>
+      </w:r>
+      <w:r>
         <w:rPr>
-          <w:color w:val="312433"/>
-        </w:rPr>
-        <w:fldChar w:fldCharType="begin" w:fldLock="0"/>
-      </w:r>
-      <w:r>
-        <w:rPr>
-          <w:color w:val="312433"/>
-        </w:rPr>
-        <w:instrText xml:space="preserve"> PAGEREF _Toc1 \h </w:instrText>
-      </w:r>
-      <w:r>
-        <w:rPr>
-          <w:color w:val="312433"/>
-        </w:rPr>
-        <w:fldChar w:fldCharType="separate" w:fldLock="0"/>
-      </w:r>
-      <w:r>
-        <w:rPr>
-          <w:color w:val="312433"/>
+          <w:rFonts w:cs="Arial Unicode MS" w:eastAsia="Arial Unicode MS"/>
           <w:rtl w:val="0"/>
-          <w:lang w:val="en-US"/>
         </w:rPr>
         <w:t>1</w:t>
       </w:r>
       <w:r>
-        <w:rPr>
-          <w:color w:val="312433"/>
-        </w:rPr>
+        <w:rPr/>
         <w:fldChar w:fldCharType="end" w:fldLock="0"/>
       </w:r>
     </w:p>
     <w:p>
       <w:pPr>
         <w:pStyle w:val="TOC 2"/>
+      </w:pPr>
+      <w:r>
         <w:rPr>
-          <w:color w:val="312433"/>
-        </w:rPr>
-      </w:pPr>
-      <w:r>
-        <w:rPr>
-          <w:color w:val="312433"/>
+          <w:rFonts w:cs="Arial Unicode MS" w:eastAsia="Arial Unicode MS"/>
           <w:rtl w:val="0"/>
-          <w:lang w:val="en-US"/>
         </w:rPr>
         <w:t>Section heading level 2</w:t>
         <w:tab/>
       </w:r>
       <w:r>
+        <w:rPr/>
+        <w:fldChar w:fldCharType="begin" w:fldLock="0"/>
+      </w:r>
+      <w:r>
+        <w:instrText xml:space="preserve"> PAGEREF _Toc2 \h </w:instrText>
+      </w:r>
+      <w:r>
+        <w:rPr/>
+        <w:fldChar w:fldCharType="separate" w:fldLock="0"/>
+      </w:r>
+      <w:r>
         <w:rPr>
-          <w:color w:val="312433"/>
-        </w:rPr>
-        <w:fldChar w:fldCharType="begin" w:fldLock="0"/>
-      </w:r>
-      <w:r>
-        <w:rPr>
-          <w:color w:val="312433"/>
-        </w:rPr>
-        <w:instrText xml:space="preserve"> PAGEREF _Toc2 \h </w:instrText>
-      </w:r>
-      <w:r>
-        <w:rPr>
-          <w:color w:val="312433"/>
-        </w:rPr>
-        <w:fldChar w:fldCharType="separate" w:fldLock="0"/>
-      </w:r>
-      <w:r>
-        <w:rPr>
-          <w:color w:val="312433"/>
+          <w:rFonts w:cs="Arial Unicode MS" w:eastAsia="Arial Unicode MS"/>
           <w:rtl w:val="0"/>
-          <w:lang w:val="en-US"/>
         </w:rPr>
         <w:t>1</w:t>
       </w:r>
       <w:r>
-        <w:rPr>
-          <w:color w:val="312433"/>
-        </w:rPr>
+        <w:rPr/>
         <w:fldChar w:fldCharType="end" w:fldLock="0"/>
       </w:r>
     </w:p>
@@ -668,49 +599,43 @@
       </w:pPr>
       <w:r>
         <w:rPr>
-          <w:color w:val="312433"/>
+          <w:rFonts w:cs="Arial Unicode MS" w:eastAsia="Arial Unicode MS"/>
           <w:rtl w:val="0"/>
-          <w:lang w:val="en-US"/>
         </w:rPr>
         <w:t>Section heading level 3</w:t>
         <w:tab/>
       </w:r>
       <w:r>
+        <w:rPr/>
+        <w:fldChar w:fldCharType="begin" w:fldLock="0"/>
+      </w:r>
+      <w:r>
+        <w:instrText xml:space="preserve"> PAGEREF _Toc3 \h </w:instrText>
+      </w:r>
+      <w:r>
+        <w:rPr/>
+        <w:fldChar w:fldCharType="separate" w:fldLock="0"/>
+      </w:r>
+      <w:r>
         <w:rPr>
-          <w:color w:val="312433"/>
-        </w:rPr>
-        <w:fldChar w:fldCharType="begin" w:fldLock="0"/>
-      </w:r>
-      <w:r>
-        <w:rPr>
-          <w:color w:val="312433"/>
-        </w:rPr>
-        <w:instrText xml:space="preserve"> PAGEREF _Toc3 \h </w:instrText>
-      </w:r>
-      <w:r>
-        <w:rPr>
-          <w:color w:val="312433"/>
-        </w:rPr>
-        <w:fldChar w:fldCharType="separate" w:fldLock="0"/>
-      </w:r>
-      <w:r>
-        <w:rPr>
-          <w:color w:val="312433"/>
+          <w:rFonts w:cs="Arial Unicode MS" w:eastAsia="Arial Unicode MS"/>
           <w:rtl w:val="0"/>
-          <w:lang w:val="en-US"/>
         </w:rPr>
         <w:t>1</w:t>
       </w:r>
       <w:r>
-        <w:rPr>
-          <w:color w:val="312433"/>
-        </w:rPr>
+        <w:rPr/>
         <w:fldChar w:fldCharType="end" w:fldLock="0"/>
       </w:r>
     </w:p>
     <w:p>
       <w:pPr>
-        <w:pStyle w:val="Body"/>
+        <w:pStyle w:val="Body A"/>
+        <w:rPr>
+          <w:rStyle w:val="None"/>
+          <w:color w:val="312433"/>
+          <w:u w:color="312433"/>
+        </w:rPr>
       </w:pPr>
       <w:r>
         <w:rPr/>
@@ -719,12 +644,12 @@
     </w:p>
     <w:p>
       <w:pPr>
-        <w:pStyle w:val="Body"/>
+        <w:pStyle w:val="Body A"/>
       </w:pPr>
     </w:p>
     <w:p>
       <w:pPr>
-        <w:pStyle w:val="Body"/>
+        <w:pStyle w:val="Body A"/>
         <w:sectPr>
           <w:headerReference w:type="default" r:id="rId4"/>
           <w:headerReference w:type="first" r:id="rId5"/>
@@ -745,8 +670,10 @@
       <w:bookmarkStart w:name="_Toc" w:id="0"/>
       <w:r>
         <w:rPr>
+          <w:rStyle w:val="None"/>
           <w:rFonts w:cs="Arial Unicode MS" w:eastAsia="Arial Unicode MS"/>
           <w:color w:val="312433"/>
+          <w:u w:color="312433"/>
           <w:rtl w:val="0"/>
           <w:lang w:val="fr-FR"/>
         </w:rPr>
@@ -754,19 +681,82 @@
       </w:r>
       <w:r>
         <w:rPr>
+          <w:rStyle w:val="None"/>
           <w:rFonts w:cs="Arial Unicode MS" w:eastAsia="Arial Unicode MS"/>
           <w:rtl w:val="0"/>
           <w:lang w:val="en-US"/>
         </w:rPr>
         <w:t xml:space="preserve"> heading level 1</w:t>
       </w:r>
+      <w:r>
+        <w:rPr>
+          <w:rStyle w:val="None"/>
+          <w:lang w:val="en-US"/>
+        </w:rPr>
+        <w:drawing>
+          <wp:anchor distT="57150" distB="57150" distL="57150" distR="57150" simplePos="0" relativeHeight="251660288" behindDoc="0" locked="0" layoutInCell="1" allowOverlap="1">
+            <wp:simplePos x="0" y="0"/>
+            <wp:positionH relativeFrom="margin">
+              <wp:posOffset>3230244</wp:posOffset>
+            </wp:positionH>
+            <wp:positionV relativeFrom="line">
+              <wp:posOffset>370976</wp:posOffset>
+            </wp:positionV>
+            <wp:extent cx="2879725" cy="2159637"/>
+            <wp:effectExtent l="0" t="0" r="0" b="0"/>
+            <wp:wrapSquare wrapText="bothSides" distL="57150" distR="57150" distT="57150" distB="57150"/>
+            <wp:docPr id="1073741826" name="officeArt object"/>
+            <wp:cNvGraphicFramePr/>
+            <a:graphic xmlns:a="http://schemas.openxmlformats.org/drawingml/2006/main">
+              <a:graphicData uri="http://schemas.openxmlformats.org/drawingml/2006/picture">
+                <pic:pic xmlns:pic="http://schemas.openxmlformats.org/drawingml/2006/picture">
+                  <pic:nvPicPr>
+                    <pic:cNvPr id="1073741826" name="background-blur.png"/>
+                    <pic:cNvPicPr>
+                      <a:picLocks noChangeAspect="1"/>
+                    </pic:cNvPicPr>
+                  </pic:nvPicPr>
+                  <pic:blipFill>
+                    <a:blip r:embed="rId8">
+                      <a:extLst/>
+                    </a:blip>
+                    <a:srcRect l="0" t="0" r="0" b="7"/>
+                    <a:stretch>
+                      <a:fillRect/>
+                    </a:stretch>
+                  </pic:blipFill>
+                  <pic:spPr>
+                    <a:xfrm>
+                      <a:off x="0" y="0"/>
+                      <a:ext cx="2879725" cy="2159637"/>
+                    </a:xfrm>
+                    <a:prstGeom prst="rect">
+                      <a:avLst/>
+                    </a:prstGeom>
+                    <a:ln w="12700" cap="flat">
+                      <a:noFill/>
+                      <a:miter lim="400000"/>
+                    </a:ln>
+                    <a:effectLst/>
+                  </pic:spPr>
+                </pic:pic>
+              </a:graphicData>
+            </a:graphic>
+          </wp:anchor>
+        </w:drawing>
+      </w:r>
       <w:bookmarkEnd w:id="0"/>
     </w:p>
     <w:p>
       <w:pPr>
-        <w:pStyle w:val="Body"/>
+        <w:pStyle w:val="Body A"/>
       </w:pPr>
       <w:r>
+        <w:rPr>
+          <w:rStyle w:val="None"/>
+          <w:color w:val="000000"/>
+          <w:u w:color="000000"/>
+        </w:rPr>
         <mc:AlternateContent>
           <mc:Choice Requires="wps">
             <w:drawing>
@@ -781,7 +771,7 @@
                 <wp:extent cx="2879725" cy="12700"/>
                 <wp:effectExtent l="0" t="0" r="0" b="0"/>
                 <wp:wrapSquare wrapText="bothSides" distL="57150" distR="57150" distT="57150" distB="57150"/>
-                <wp:docPr id="1073741826" name="officeArt object" descr="Text Box 4"/>
+                <wp:docPr id="1073741827" name="officeArt object" descr="Text Box 4"/>
                 <wp:cNvGraphicFramePr/>
                 <a:graphic xmlns:a="http://schemas.openxmlformats.org/drawingml/2006/main">
                   <a:graphicData uri="http://schemas.microsoft.com/office/word/2010/wordprocessingShape">
@@ -796,11 +786,7 @@
                           <a:avLst/>
                         </a:prstGeom>
                         <a:solidFill>
-                          <a:schemeClr val="accent5">
-                            <a:hueOff val="-11925000"/>
-                            <a:satOff val="-40000"/>
-                            <a:lumOff val="7843"/>
-                          </a:schemeClr>
+                          <a:srgbClr val="FFFFFF"/>
                         </a:solidFill>
                         <a:ln w="12700" cap="flat">
                           <a:noFill/>
@@ -859,59 +845,8 @@
         </mc:AlternateContent>
       </w:r>
       <w:r>
-        <w:drawing>
-          <wp:anchor distT="57150" distB="57150" distL="57150" distR="57150" simplePos="0" relativeHeight="251660288" behindDoc="0" locked="0" layoutInCell="1" allowOverlap="1">
-            <wp:simplePos x="0" y="0"/>
-            <wp:positionH relativeFrom="page">
-              <wp:posOffset>3960494</wp:posOffset>
-            </wp:positionH>
-            <wp:positionV relativeFrom="line">
-              <wp:posOffset>5080</wp:posOffset>
-            </wp:positionV>
-            <wp:extent cx="2879725" cy="2159636"/>
-            <wp:effectExtent l="0" t="0" r="0" b="0"/>
-            <wp:wrapSquare wrapText="bothSides" distL="57150" distR="57150" distT="57150" distB="57150"/>
-            <wp:docPr id="1073741827" name="officeArt object" descr="MSimage.jpg"/>
-            <wp:cNvGraphicFramePr/>
-            <a:graphic xmlns:a="http://schemas.openxmlformats.org/drawingml/2006/main">
-              <a:graphicData uri="http://schemas.openxmlformats.org/drawingml/2006/picture">
-                <pic:pic xmlns:pic="http://schemas.openxmlformats.org/drawingml/2006/picture">
-                  <pic:nvPicPr>
-                    <pic:cNvPr id="1073741827" name="MSimage.jpg" descr="MSimage.jpg"/>
-                    <pic:cNvPicPr>
-                      <a:picLocks noChangeAspect="1"/>
-                    </pic:cNvPicPr>
-                  </pic:nvPicPr>
-                  <pic:blipFill>
-                    <a:blip r:embed="rId8">
-                      <a:extLst/>
-                    </a:blip>
-                    <a:stretch>
-                      <a:fillRect/>
-                    </a:stretch>
-                  </pic:blipFill>
-                  <pic:spPr>
-                    <a:xfrm>
-                      <a:off x="0" y="0"/>
-                      <a:ext cx="2879725" cy="2159636"/>
-                    </a:xfrm>
-                    <a:prstGeom prst="rect">
-                      <a:avLst/>
-                    </a:prstGeom>
-                    <a:ln w="12700" cap="flat">
-                      <a:noFill/>
-                      <a:miter lim="400000"/>
-                    </a:ln>
-                    <a:effectLst/>
-                  </pic:spPr>
-                </pic:pic>
-              </a:graphicData>
-            </a:graphic>
-          </wp:anchor>
-        </w:drawing>
-      </w:r>
-      <w:r>
         <w:rPr>
+          <w:rStyle w:val="None"/>
           <w:rtl w:val="0"/>
           <w:lang w:val="fr-FR"/>
         </w:rPr>
@@ -925,6 +860,7 @@
       <w:bookmarkStart w:name="_Toc1" w:id="1"/>
       <w:r>
         <w:rPr>
+          <w:rStyle w:val="None"/>
           <w:rFonts w:cs="Arial Unicode MS" w:eastAsia="Arial Unicode MS"/>
           <w:rtl w:val="0"/>
           <w:lang w:val="en-US"/>
@@ -935,10 +871,11 @@
     </w:p>
     <w:p>
       <w:pPr>
-        <w:pStyle w:val="Body"/>
+        <w:pStyle w:val="Body A"/>
       </w:pPr>
       <w:r>
         <w:rPr>
+          <w:rStyle w:val="None"/>
           <w:rtl w:val="0"/>
           <w:lang w:val="fr-FR"/>
         </w:rPr>
@@ -952,6 +889,7 @@
       <w:bookmarkStart w:name="_Toc2" w:id="2"/>
       <w:r>
         <w:rPr>
+          <w:rStyle w:val="None"/>
           <w:rFonts w:cs="Arial Unicode MS" w:eastAsia="Arial Unicode MS"/>
           <w:rtl w:val="0"/>
           <w:lang w:val="en-US"/>
@@ -962,10 +900,11 @@
     </w:p>
     <w:p>
       <w:pPr>
-        <w:pStyle w:val="Body"/>
+        <w:pStyle w:val="Body A"/>
       </w:pPr>
       <w:r>
         <w:rPr>
+          <w:rStyle w:val="None"/>
           <w:rtl w:val="0"/>
           <w:lang w:val="fr-FR"/>
         </w:rPr>
@@ -987,7 +926,7 @@
       <w:tblPr>
         <w:tblW w:w="9854" w:type="dxa"/>
         <w:jc w:val="left"/>
-        <w:tblInd w:w="108" w:type="dxa"/>
+        <w:tblInd w:w="216" w:type="dxa"/>
         <w:tblBorders>
           <w:top w:val="single" w:color="ffffff" w:sz="8" w:space="0" w:shadow="0" w:frame="0"/>
           <w:left w:val="single" w:color="ffffff" w:sz="8" w:space="0" w:shadow="0" w:frame="0"/>
@@ -1009,7 +948,7 @@
           <w:shd w:val="clear" w:color="auto" w:fill="cfd3d6"/>
         </w:tblPrEx>
         <w:trPr>
-          <w:trHeight w:val="282" w:hRule="atLeast"/>
+          <w:trHeight w:val="300" w:hRule="atLeast"/>
         </w:trPr>
         <w:tc>
           <w:tcPr>
@@ -1051,13 +990,15 @@
           </w:tcPr>
           <w:p>
             <w:pPr>
-              <w:pStyle w:val="Body"/>
+              <w:pStyle w:val="Body A"/>
             </w:pPr>
             <w:r>
               <w:rPr>
+                <w:rStyle w:val="None"/>
                 <w:b w:val="1"/>
                 <w:bCs w:val="1"/>
                 <w:color w:val="fefefe"/>
+                <w:u w:color="fefefe"/>
                 <w:rtl w:val="0"/>
                 <w:lang w:val="en-US"/>
               </w:rPr>
@@ -1085,13 +1026,15 @@
           </w:tcPr>
           <w:p>
             <w:pPr>
-              <w:pStyle w:val="Body"/>
+              <w:pStyle w:val="Body A"/>
             </w:pPr>
             <w:r>
               <w:rPr>
+                <w:rStyle w:val="None"/>
                 <w:b w:val="1"/>
                 <w:bCs w:val="1"/>
                 <w:color w:val="fefefe"/>
+                <w:u w:color="fefefe"/>
                 <w:rtl w:val="0"/>
                 <w:lang w:val="en-US"/>
               </w:rPr>
@@ -1105,7 +1048,7 @@
           <w:shd w:val="clear" w:color="auto" w:fill="cfd3d6"/>
         </w:tblPrEx>
         <w:trPr>
-          <w:trHeight w:val="282" w:hRule="atLeast"/>
+          <w:trHeight w:val="292" w:hRule="atLeast"/>
         </w:trPr>
         <w:tc>
           <w:tcPr>
@@ -1127,13 +1070,15 @@
           </w:tcPr>
           <w:p>
             <w:pPr>
-              <w:pStyle w:val="Body"/>
+              <w:pStyle w:val="Body A"/>
             </w:pPr>
             <w:r>
               <w:rPr>
+                <w:rStyle w:val="None"/>
                 <w:b w:val="1"/>
                 <w:bCs w:val="1"/>
                 <w:color w:val="fefefe"/>
+                <w:u w:color="fefefe"/>
                 <w:rtl w:val="0"/>
                 <w:lang w:val="en-US"/>
               </w:rPr>
@@ -1161,10 +1106,12 @@
           </w:tcPr>
           <w:p>
             <w:pPr>
-              <w:pStyle w:val="Body"/>
+              <w:pStyle w:val="Body A"/>
             </w:pPr>
             <w:r>
               <w:rPr>
+                <w:rStyle w:val="None"/>
+                <w:u w:color="312433"/>
                 <w:rtl w:val="0"/>
                 <w:lang w:val="en-US"/>
               </w:rPr>
@@ -1192,10 +1139,12 @@
           </w:tcPr>
           <w:p>
             <w:pPr>
-              <w:pStyle w:val="Body"/>
+              <w:pStyle w:val="Body A"/>
             </w:pPr>
             <w:r>
               <w:rPr>
+                <w:rStyle w:val="None"/>
+                <w:u w:color="312433"/>
                 <w:rtl w:val="0"/>
                 <w:lang w:val="en-US"/>
               </w:rPr>
@@ -1209,7 +1158,7 @@
           <w:shd w:val="clear" w:color="auto" w:fill="cfd3d6"/>
         </w:tblPrEx>
         <w:trPr>
-          <w:trHeight w:val="282" w:hRule="atLeast"/>
+          <w:trHeight w:val="292" w:hRule="atLeast"/>
         </w:trPr>
         <w:tc>
           <w:tcPr>
@@ -1231,13 +1180,15 @@
           </w:tcPr>
           <w:p>
             <w:pPr>
-              <w:pStyle w:val="Body"/>
+              <w:pStyle w:val="Body A"/>
             </w:pPr>
             <w:r>
               <w:rPr>
+                <w:rStyle w:val="None"/>
                 <w:b w:val="1"/>
                 <w:bCs w:val="1"/>
                 <w:color w:val="fefefe"/>
+                <w:u w:color="fefefe"/>
                 <w:rtl w:val="0"/>
                 <w:lang w:val="en-US"/>
               </w:rPr>
@@ -1265,10 +1216,12 @@
           </w:tcPr>
           <w:p>
             <w:pPr>
-              <w:pStyle w:val="Body"/>
+              <w:pStyle w:val="Body A"/>
             </w:pPr>
             <w:r>
               <w:rPr>
+                <w:rStyle w:val="None"/>
+                <w:u w:color="312433"/>
                 <w:rtl w:val="0"/>
                 <w:lang w:val="en-US"/>
               </w:rPr>
@@ -1296,10 +1249,12 @@
           </w:tcPr>
           <w:p>
             <w:pPr>
-              <w:pStyle w:val="Body"/>
+              <w:pStyle w:val="Body A"/>
             </w:pPr>
             <w:r>
               <w:rPr>
+                <w:rStyle w:val="None"/>
+                <w:u w:color="312433"/>
                 <w:rtl w:val="0"/>
                 <w:lang w:val="en-US"/>
               </w:rPr>
@@ -1313,7 +1268,7 @@
           <w:shd w:val="clear" w:color="auto" w:fill="cfd3d6"/>
         </w:tblPrEx>
         <w:trPr>
-          <w:trHeight w:val="282" w:hRule="atLeast"/>
+          <w:trHeight w:val="292" w:hRule="atLeast"/>
         </w:trPr>
         <w:tc>
           <w:tcPr>
@@ -1335,13 +1290,15 @@
           </w:tcPr>
           <w:p>
             <w:pPr>
-              <w:pStyle w:val="Body"/>
+              <w:pStyle w:val="Body A"/>
             </w:pPr>
             <w:r>
               <w:rPr>
+                <w:rStyle w:val="None"/>
                 <w:b w:val="1"/>
                 <w:bCs w:val="1"/>
                 <w:color w:val="fefefe"/>
+                <w:u w:color="fefefe"/>
                 <w:rtl w:val="0"/>
                 <w:lang w:val="en-US"/>
               </w:rPr>
@@ -1369,10 +1326,12 @@
           </w:tcPr>
           <w:p>
             <w:pPr>
-              <w:pStyle w:val="Body"/>
+              <w:pStyle w:val="Body A"/>
             </w:pPr>
             <w:r>
               <w:rPr>
+                <w:rStyle w:val="None"/>
+                <w:u w:color="312433"/>
                 <w:rtl w:val="0"/>
                 <w:lang w:val="en-US"/>
               </w:rPr>
@@ -1400,10 +1359,12 @@
           </w:tcPr>
           <w:p>
             <w:pPr>
-              <w:pStyle w:val="Body"/>
+              <w:pStyle w:val="Body A"/>
             </w:pPr>
             <w:r>
               <w:rPr>
+                <w:rStyle w:val="None"/>
+                <w:u w:color="312433"/>
                 <w:rtl w:val="0"/>
                 <w:lang w:val="en-US"/>
               </w:rPr>
@@ -1417,6 +1378,13 @@
       <w:pPr>
         <w:pStyle w:val="caption"/>
         <w:widowControl w:val="0"/>
+        <w:ind w:left="108" w:hanging="108"/>
+      </w:pPr>
+    </w:p>
+    <w:p>
+      <w:pPr>
+        <w:pStyle w:val="caption"/>
+        <w:widowControl w:val="0"/>
       </w:pPr>
     </w:p>
     <w:p>
@@ -1426,6 +1394,7 @@
       <w:bookmarkStart w:name="_Toc3" w:id="3"/>
       <w:r>
         <w:rPr>
+          <w:rStyle w:val="None"/>
           <w:rFonts w:cs="Arial Unicode MS" w:eastAsia="Arial Unicode MS"/>
           <w:rtl w:val="0"/>
           <w:lang w:val="en-US"/>
@@ -1436,10 +1405,11 @@
     </w:p>
     <w:p>
       <w:pPr>
-        <w:pStyle w:val="Body"/>
+        <w:pStyle w:val="Body A"/>
       </w:pPr>
       <w:r>
         <w:rPr>
+          <w:rStyle w:val="None"/>
           <w:rtl w:val="0"/>
           <w:lang w:val="fr-FR"/>
         </w:rPr>
@@ -1490,7 +1460,9 @@
     </w:pPr>
     <w:r>
       <w:rPr>
+        <w:rStyle w:val="None"/>
         <w:color w:val="312433"/>
+        <w:u w:color="312433"/>
         <w:rtl w:val="0"/>
         <w:lang w:val="en-US"/>
       </w:rPr>
@@ -1498,31 +1470,46 @@
     </w:r>
     <w:r>
       <w:rPr>
+        <w:rStyle w:val="None"/>
         <w:color w:val="312433"/>
+        <w:u w:color="312433"/>
+        <w:rtl w:val="0"/>
       </w:rPr>
       <w:fldChar w:fldCharType="begin" w:fldLock="0"/>
     </w:r>
     <w:r>
       <w:rPr>
+        <w:rStyle w:val="None"/>
         <w:color w:val="312433"/>
+        <w:u w:color="312433"/>
+        <w:rtl w:val="0"/>
       </w:rPr>
       <w:instrText xml:space="preserve"> PAGE </w:instrText>
     </w:r>
     <w:r>
       <w:rPr>
+        <w:rStyle w:val="None"/>
         <w:color w:val="312433"/>
+        <w:u w:color="312433"/>
+        <w:rtl w:val="0"/>
       </w:rPr>
       <w:fldChar w:fldCharType="separate" w:fldLock="0"/>
     </w:r>
     <w:r>
       <w:rPr>
+        <w:rStyle w:val="None"/>
         <w:color w:val="312433"/>
+        <w:u w:color="312433"/>
+        <w:rtl w:val="0"/>
       </w:rPr>
       <w:t>1</w:t>
     </w:r>
     <w:r>
       <w:rPr>
+        <w:rStyle w:val="None"/>
         <w:color w:val="312433"/>
+        <w:u w:color="312433"/>
+        <w:rtl w:val="0"/>
       </w:rPr>
       <w:fldChar w:fldCharType="end" w:fldLock="0"/>
     </w:r>
@@ -1562,7 +1549,9 @@
     </w:pPr>
     <w:r>
       <w:rPr>
+        <w:rStyle w:val="None"/>
         <w:color w:val="312433"/>
+        <w:u w:color="312433"/>
         <w:rtl w:val="0"/>
         <w:lang w:val="en-US"/>
       </w:rPr>
@@ -1719,9 +1708,9 @@
       <w:vertAlign w:val="baseline"/>
     </w:rPr>
   </w:style>
-  <w:style w:type="paragraph" w:styleId="Body">
-    <w:name w:val="Body"/>
-    <w:next w:val="Body"/>
+  <w:style w:type="paragraph" w:styleId="Body A">
+    <w:name w:val="Body A"/>
+    <w:next w:val="Body A"/>
     <w:pPr>
       <w:keepNext w:val="0"/>
       <w:keepLines w:val="0"/>
@@ -1758,7 +1747,7 @@
   </w:style>
   <w:style w:type="paragraph" w:styleId="Title">
     <w:name w:val="Title"/>
-    <w:next w:val="Body"/>
+    <w:next w:val="Body A"/>
     <w:pPr>
       <w:keepNext w:val="0"/>
       <w:keepLines w:val="0"/>
@@ -1796,7 +1785,7 @@
   </w:style>
   <w:style w:type="paragraph" w:styleId="Subtitle">
     <w:name w:val="Subtitle"/>
-    <w:next w:val="Body"/>
+    <w:next w:val="Body A"/>
     <w:pPr>
       <w:keepNext w:val="0"/>
       <w:keepLines w:val="0"/>
@@ -1832,28 +1821,36 @@
       <w:lang w:val="en-US"/>
     </w:rPr>
   </w:style>
+  <w:style w:type="character" w:styleId="None">
+    <w:name w:val="None"/>
+  </w:style>
   <w:style w:type="character" w:styleId="Hyperlink.0">
     <w:name w:val="Hyperlink.0"/>
-    <w:basedOn w:val="Hyperlink"/>
+    <w:basedOn w:val="None"/>
     <w:next w:val="Hyperlink.0"/>
     <w:rPr>
+      <w:rFonts w:ascii="Arial" w:cs="Arial" w:hAnsi="Arial" w:eastAsia="Arial"/>
+      <w:b w:val="1"/>
+      <w:bCs w:val="1"/>
       <w:color w:val="398b97"/>
       <w:u w:val="none" w:color="00549e"/>
     </w:rPr>
   </w:style>
   <w:style w:type="character" w:styleId="Hyperlink.1">
     <w:name w:val="Hyperlink.1"/>
-    <w:basedOn w:val="Hyperlink.0"/>
+    <w:basedOn w:val="None"/>
     <w:next w:val="Hyperlink.1"/>
     <w:rPr>
       <w:rFonts w:ascii="Arial" w:cs="Arial" w:hAnsi="Arial" w:eastAsia="Arial"/>
       <w:b w:val="1"/>
       <w:bCs w:val="1"/>
+      <w:color w:val="398b97"/>
+      <w:u w:val="none" w:color="398b97"/>
     </w:rPr>
   </w:style>
   <w:style w:type="paragraph" w:styleId="TOC Heading">
     <w:name w:val="TOC Heading"/>
-    <w:next w:val="Body"/>
+    <w:next w:val="Body A"/>
     <w:pPr>
       <w:keepNext w:val="1"/>
       <w:keepLines w:val="1"/>
@@ -1889,9 +1886,9 @@
       <w:lang w:val="en-US"/>
     </w:rPr>
   </w:style>
-  <w:style w:type="paragraph" w:styleId="TOC 1 parent">
-    <w:name w:val="TOC 1 parent"/>
-    <w:next w:val="TOC 1 parent"/>
+  <w:style w:type="paragraph" w:styleId="TOC 1">
+    <w:name w:val="TOC 1"/>
+    <w:next w:val="TOC 1"/>
     <w:pPr>
       <w:keepNext w:val="0"/>
       <w:keepLines w:val="0"/>
@@ -1919,28 +1916,20 @@
       <w:strike w:val="0"/>
       <w:dstrike w:val="0"/>
       <w:outline w:val="0"/>
-      <w:color w:val="000000"/>
+      <w:color w:val="312433"/>
       <w:spacing w:val="0"/>
       <w:kern w:val="0"/>
       <w:position w:val="0"/>
       <w:sz w:val="24"/>
       <w:szCs w:val="24"/>
-      <w:u w:val="none" w:color="000000"/>
+      <w:u w:val="none" w:color="312433"/>
       <w:vertAlign w:val="baseline"/>
       <w:lang w:val="en-US"/>
     </w:rPr>
   </w:style>
-  <w:style w:type="paragraph" w:styleId="TOC 1">
-    <w:name w:val="TOC 1"/>
-    <w:basedOn w:val="TOC 1 parent"/>
-    <w:next w:val="TOC 1 parent"/>
-    <w:rPr>
-      <w:color w:val="312433"/>
-    </w:rPr>
-  </w:style>
   <w:style w:type="paragraph" w:styleId="Heading">
     <w:name w:val="Heading"/>
-    <w:next w:val="Body"/>
+    <w:next w:val="Body A"/>
     <w:pPr>
       <w:keepNext w:val="1"/>
       <w:keepLines w:val="1"/>
@@ -1975,9 +1964,9 @@
       <w:vertAlign w:val="baseline"/>
     </w:rPr>
   </w:style>
-  <w:style w:type="paragraph" w:styleId="TOC 2 parent">
-    <w:name w:val="TOC 2 parent"/>
-    <w:next w:val="TOC 2 parent"/>
+  <w:style w:type="paragraph" w:styleId="TOC 2">
+    <w:name w:val="TOC 2"/>
+    <w:next w:val="TOC 2"/>
     <w:pPr>
       <w:keepNext w:val="0"/>
       <w:keepLines w:val="0"/>
@@ -2005,28 +1994,20 @@
       <w:strike w:val="0"/>
       <w:dstrike w:val="0"/>
       <w:outline w:val="0"/>
-      <w:color w:val="000000"/>
+      <w:color w:val="312433"/>
       <w:spacing w:val="0"/>
       <w:kern w:val="0"/>
       <w:position w:val="0"/>
       <w:sz w:val="24"/>
       <w:szCs w:val="24"/>
-      <w:u w:val="none" w:color="000000"/>
+      <w:u w:val="none" w:color="312433"/>
       <w:vertAlign w:val="baseline"/>
       <w:lang w:val="en-US"/>
     </w:rPr>
   </w:style>
-  <w:style w:type="paragraph" w:styleId="TOC 2">
-    <w:name w:val="TOC 2"/>
-    <w:basedOn w:val="TOC 2 parent"/>
-    <w:next w:val="TOC 2 parent"/>
-    <w:rPr>
-      <w:color w:val="312433"/>
-    </w:rPr>
-  </w:style>
   <w:style w:type="paragraph" w:styleId="Heading 2">
     <w:name w:val="Heading 2"/>
-    <w:next w:val="Body"/>
+    <w:next w:val="Body A"/>
     <w:pPr>
       <w:keepNext w:val="1"/>
       <w:keepLines w:val="1"/>
@@ -2061,9 +2042,9 @@
       <w:vertAlign w:val="baseline"/>
     </w:rPr>
   </w:style>
-  <w:style w:type="paragraph" w:styleId="TOC 3 parent">
-    <w:name w:val="TOC 3 parent"/>
-    <w:next w:val="TOC 3 parent"/>
+  <w:style w:type="paragraph" w:styleId="TOC 3">
+    <w:name w:val="TOC 3"/>
+    <w:next w:val="TOC 3"/>
     <w:pPr>
       <w:keepNext w:val="0"/>
       <w:keepLines w:val="0"/>
@@ -2091,28 +2072,20 @@
       <w:strike w:val="0"/>
       <w:dstrike w:val="0"/>
       <w:outline w:val="0"/>
-      <w:color w:val="000000"/>
+      <w:color w:val="312433"/>
       <w:spacing w:val="0"/>
       <w:kern w:val="0"/>
       <w:position w:val="0"/>
       <w:sz w:val="24"/>
       <w:szCs w:val="24"/>
-      <w:u w:val="none" w:color="000000"/>
+      <w:u w:val="none" w:color="312433"/>
       <w:vertAlign w:val="baseline"/>
       <w:lang w:val="en-US"/>
     </w:rPr>
   </w:style>
-  <w:style w:type="paragraph" w:styleId="TOC 3">
-    <w:name w:val="TOC 3"/>
-    <w:basedOn w:val="TOC 3 parent"/>
-    <w:next w:val="TOC 3 parent"/>
-    <w:rPr>
-      <w:color w:val="312433"/>
-    </w:rPr>
-  </w:style>
   <w:style w:type="paragraph" w:styleId="Heading 3">
     <w:name w:val="Heading 3"/>
-    <w:next w:val="Body"/>
+    <w:next w:val="Body A"/>
     <w:pPr>
       <w:keepNext w:val="1"/>
       <w:keepLines w:val="1"/>
@@ -2233,7 +2206,7 @@
   </w:style>
   <w:style w:type="paragraph" w:styleId="caption">
     <w:name w:val="caption"/>
-    <w:next w:val="Body"/>
+    <w:next w:val="Body A"/>
     <w:pPr>
       <w:keepNext w:val="0"/>
       <w:keepLines w:val="0"/>
@@ -2463,23 +2436,19 @@
     <a:spDef>
       <a:spPr>
         <a:solidFill>
-          <a:schemeClr val="accent5">
-            <a:hueOff val="-11925000"/>
-            <a:satOff val="-40000"/>
-            <a:lumOff val="7843"/>
-          </a:schemeClr>
+          <a:srgbClr val="FFFFFF"/>
         </a:solidFill>
-        <a:ln w="12700" cap="flat">
+        <a:ln w="25400" cap="flat">
           <a:solidFill>
             <a:schemeClr val="accent1"/>
           </a:solidFill>
           <a:prstDash val="solid"/>
-          <a:miter lim="800000"/>
+          <a:round/>
         </a:ln>
         <a:effectLst/>
         <a:sp3d/>
       </a:spPr>
-      <a:bodyPr rot="0" spcFirstLastPara="1" vertOverflow="overflow" horzOverflow="overflow" vert="horz" wrap="square" lIns="45719" tIns="45719" rIns="45719" bIns="45719" numCol="1" spcCol="38100" rtlCol="0" anchor="ctr" upright="0">
+      <a:bodyPr rot="0" spcFirstLastPara="1" vertOverflow="overflow" horzOverflow="overflow" vert="horz" wrap="square" lIns="45718" tIns="45718" rIns="45718" bIns="45718" numCol="1" spcCol="38100" rtlCol="0" anchor="ctr" upright="0">
         <a:spAutoFit/>
       </a:bodyPr>
       <a:lstStyle>
@@ -2758,12 +2727,12 @@
     <a:lnDef>
       <a:spPr>
         <a:noFill/>
-        <a:ln w="12700" cap="flat">
+        <a:ln w="25400" cap="flat">
           <a:solidFill>
             <a:schemeClr val="accent1"/>
           </a:solidFill>
           <a:prstDash val="solid"/>
-          <a:miter lim="800000"/>
+          <a:round/>
         </a:ln>
         <a:effectLst/>
         <a:sp3d/>
@@ -3050,16 +3019,16 @@
         <a:effectLst/>
         <a:sp3d/>
       </a:spPr>
-      <a:bodyPr rot="0" spcFirstLastPara="1" vertOverflow="overflow" horzOverflow="overflow" vert="horz" wrap="square" lIns="45719" tIns="45719" rIns="45719" bIns="45719" numCol="1" spcCol="38100" rtlCol="0" anchor="t" upright="0">
+      <a:bodyPr rot="0" spcFirstLastPara="1" vertOverflow="overflow" horzOverflow="overflow" vert="horz" wrap="square" lIns="45718" tIns="45718" rIns="45718" bIns="45718" numCol="1" spcCol="38100" rtlCol="0" anchor="t" upright="0">
         <a:spAutoFit/>
       </a:bodyPr>
       <a:lstStyle>
-        <a:defPPr marL="0" marR="0" indent="0" algn="l" defTabSz="457200" rtl="0" fontAlgn="auto" latinLnBrk="0" hangingPunct="0">
+        <a:defPPr marL="0" marR="0" indent="0" algn="l" defTabSz="914400" rtl="0" fontAlgn="auto" latinLnBrk="0" hangingPunct="0">
           <a:lnSpc>
             <a:spcPct val="100000"/>
           </a:lnSpc>
           <a:spcBef>
-            <a:spcPts val="600"/>
+            <a:spcPts val="0"/>
           </a:spcBef>
           <a:spcAft>
             <a:spcPts val="0"/>
@@ -3069,19 +3038,15 @@
           <a:buFontTx/>
           <a:buNone/>
           <a:tabLst/>
-          <a:defRPr b="0" baseline="0" cap="none" i="0" spc="0" strike="noStrike" sz="1000" u="none" kumimoji="0" normalizeH="0">
+          <a:defRPr b="0" baseline="0" cap="none" i="0" spc="0" strike="noStrike" sz="1800" u="none" kumimoji="0" normalizeH="0">
             <a:ln>
               <a:noFill/>
             </a:ln>
             <a:solidFill>
-              <a:srgbClr val="837C85"/>
+              <a:srgbClr val="000000"/>
             </a:solidFill>
             <a:effectLst/>
-            <a:uFill>
-              <a:solidFill>
-                <a:srgbClr val="595959"/>
-              </a:solidFill>
-            </a:uFill>
+            <a:uFillTx/>
             <a:latin typeface="+mn-lt"/>
             <a:ea typeface="+mn-ea"/>
             <a:cs typeface="+mn-cs"/>

</xml_diff>